<commit_message>
Addressed all the feedback
</commit_message>
<xml_diff>
--- a/code/style_template.docx
+++ b/code/style_template.docx
@@ -11,12 +11,14 @@
       </w:r>
       <w:proofErr w:type="spellStart"/>
       <w:r>
-        <w:t>paragraph</w:t>
-      </w:r>
-      <w:r>
-        <w:t>_style</w:t>
+        <w:t>paragraph_style</w:t>
       </w:r>
       <w:proofErr w:type="spellEnd"/>
+    </w:p>
+    <w:p>
+      <w:pPr>
+        <w:pStyle w:val="paragraphstyle"/>
+      </w:pPr>
     </w:p>
     <w:p>
       <w:pPr>
@@ -57,10 +59,31 @@
     <w:p>
       <w:pPr>
         <w:pStyle w:val="bulletstyle"/>
+        <w:numPr>
+          <w:ilvl w:val="0"/>
+          <w:numId w:val="0"/>
+        </w:numPr>
+        <w:ind w:left="1077"/>
       </w:pPr>
       <w:r>
-        <w:t>Text for bullet style</w:t>
+        <w:t xml:space="preserve">Text for </w:t>
       </w:r>
+      <w:proofErr w:type="spellStart"/>
+      <w:r>
+        <w:t>bullet</w:t>
+      </w:r>
+      <w:r>
+        <w:t>_</w:t>
+      </w:r>
+      <w:r>
+        <w:t>style</w:t>
+      </w:r>
+      <w:proofErr w:type="spellEnd"/>
+    </w:p>
+    <w:p>
+      <w:pPr>
+        <w:pStyle w:val="paragraphstyle"/>
+      </w:pPr>
     </w:p>
     <w:sectPr>
       <w:pgSz w:w="11906" w:h="16838"/>
@@ -594,9 +617,9 @@
   <w:style w:type="paragraph" w:default="1" w:styleId="Normal">
     <w:name w:val="Normal"/>
     <w:qFormat/>
-    <w:rsid w:val="002147F2"/>
+    <w:rsid w:val="00DB563F"/>
     <w:pPr>
-      <w:spacing w:after="40"/>
+      <w:spacing w:after="40" w:line="276" w:lineRule="auto"/>
     </w:pPr>
     <w:rPr>
       <w:rFonts w:ascii="Arial" w:hAnsi="Arial"/>
@@ -682,9 +705,9 @@
     <w:basedOn w:val="Normal"/>
     <w:link w:val="paragraphstyleChar"/>
     <w:qFormat/>
-    <w:rsid w:val="002147F2"/>
+    <w:rsid w:val="002901AD"/>
     <w:pPr>
-      <w:spacing w:after="0" w:line="360" w:lineRule="auto"/>
+      <w:spacing w:after="0"/>
     </w:pPr>
     <w:rPr>
       <w:rFonts w:cs="Arial"/>
@@ -696,9 +719,9 @@
     <w:name w:val="heading_style"/>
     <w:basedOn w:val="titlestyle"/>
     <w:qFormat/>
-    <w:rsid w:val="00741687"/>
+    <w:rsid w:val="00DB563F"/>
     <w:pPr>
-      <w:spacing w:line="360" w:lineRule="auto"/>
+      <w:spacing w:line="276" w:lineRule="auto"/>
       <w:jc w:val="center"/>
     </w:pPr>
   </w:style>
@@ -706,7 +729,7 @@
     <w:name w:val="link_style"/>
     <w:basedOn w:val="paragraphstyle"/>
     <w:qFormat/>
-    <w:rsid w:val="005F243B"/>
+    <w:rsid w:val="00DB563F"/>
     <w:rPr>
       <w:color w:val="0000FF"/>
       <w:u w:val="single"/>
@@ -717,19 +740,19 @@
     <w:basedOn w:val="paragraphstyle"/>
     <w:link w:val="bulletstyleChar"/>
     <w:qFormat/>
-    <w:rsid w:val="00454E88"/>
+    <w:rsid w:val="00DB563F"/>
     <w:pPr>
       <w:numPr>
         <w:numId w:val="1"/>
       </w:numPr>
-      <w:ind w:left="1080"/>
+      <w:ind w:left="1077" w:hanging="357"/>
     </w:pPr>
   </w:style>
   <w:style w:type="character" w:customStyle="1" w:styleId="paragraphstyleChar">
     <w:name w:val="paragraph_style Char"/>
     <w:basedOn w:val="DefaultParagraphFont"/>
     <w:link w:val="paragraphstyle"/>
-    <w:rsid w:val="00B87424"/>
+    <w:rsid w:val="002901AD"/>
     <w:rPr>
       <w:rFonts w:ascii="Arial" w:hAnsi="Arial" w:cs="Arial"/>
       <w:sz w:val="24"/>
@@ -741,7 +764,7 @@
     <w:name w:val="bullet_style Char"/>
     <w:basedOn w:val="paragraphstyleChar"/>
     <w:link w:val="bulletstyle"/>
-    <w:rsid w:val="00454E88"/>
+    <w:rsid w:val="00DB563F"/>
     <w:rPr>
       <w:rFonts w:ascii="Arial" w:hAnsi="Arial" w:cs="Arial"/>
       <w:sz w:val="24"/>

</xml_diff>